<commit_message>
update software design description
</commit_message>
<xml_diff>
--- a/2nd_homework/SDD/소프트웨어설계서.docx
+++ b/2nd_homework/SDD/소프트웨어설계서.docx
@@ -11,9 +11,7 @@
         </w:rPr>
       </w:pPr>
       <w:bookmarkStart w:id="0" w:name="_Hlk24295520"/>
-      <w:bookmarkStart w:id="1" w:name="_GoBack"/>
       <w:bookmarkEnd w:id="0"/>
-      <w:bookmarkEnd w:id="1"/>
     </w:p>
     <w:p>
       <w:pPr>
@@ -298,6 +296,20 @@
         <w:lastRenderedPageBreak/>
         <w:t>변경 이력</w:t>
       </w:r>
+    </w:p>
+    <w:p>
+      <w:pPr>
+        <w:widowControl/>
+        <w:wordWrap/>
+        <w:autoSpaceDE/>
+        <w:spacing w:after="0"/>
+        <w:jc w:val="center"/>
+        <w:rPr>
+          <w:rFonts w:hint="eastAsia"/>
+          <w:b/>
+          <w:sz w:val="28"/>
+        </w:rPr>
+      </w:pPr>
     </w:p>
     <w:p>
       <w:pPr>
@@ -2890,20 +2902,20 @@
     </w:p>
     <w:p>
       <w:pPr>
-        <w:jc w:val="center"/>
         <w:rPr>
           <w:noProof/>
         </w:rPr>
       </w:pPr>
+      <w:bookmarkStart w:id="1" w:name="_GoBack"/>
       <w:r>
         <w:rPr>
           <w:noProof/>
         </w:rPr>
         <w:lastRenderedPageBreak/>
         <w:drawing>
-          <wp:inline distT="0" distB="0" distL="0" distR="0" wp14:anchorId="59F9240C" wp14:editId="3A628E25">
-            <wp:extent cx="5731082" cy="8655804"/>
-            <wp:effectExtent l="0" t="0" r="3175" b="0"/>
+          <wp:inline distT="0" distB="0" distL="0" distR="0" wp14:anchorId="59F9240C" wp14:editId="1E4355B9">
+            <wp:extent cx="6351563" cy="8652350"/>
+            <wp:effectExtent l="0" t="0" r="0" b="0"/>
             <wp:docPr id="2" name="그림 2"/>
             <wp:cNvGraphicFramePr>
               <a:graphicFrameLocks xmlns:a="http://schemas.openxmlformats.org/drawingml/2006/main" noChangeAspect="1"/>
@@ -2924,7 +2936,7 @@
                   <pic:spPr>
                     <a:xfrm>
                       <a:off x="0" y="0"/>
-                      <a:ext cx="5742955" cy="8673737"/>
+                      <a:ext cx="6359947" cy="8663772"/>
                     </a:xfrm>
                     <a:prstGeom prst="rect">
                       <a:avLst/>
@@ -2936,6 +2948,7 @@
           </wp:inline>
         </w:drawing>
       </w:r>
+      <w:bookmarkEnd w:id="1"/>
       <w:r>
         <w:rPr>
           <w:noProof/>
@@ -2948,9 +2961,9 @@
           <w:noProof/>
         </w:rPr>
         <w:drawing>
-          <wp:inline distT="0" distB="0" distL="0" distR="0" wp14:anchorId="28B5DC69" wp14:editId="7FF88A20">
-            <wp:extent cx="5731510" cy="8371490"/>
-            <wp:effectExtent l="0" t="0" r="2540" b="0"/>
+          <wp:inline distT="0" distB="0" distL="0" distR="0" wp14:anchorId="28B5DC69" wp14:editId="55794E6B">
+            <wp:extent cx="6013938" cy="8371205"/>
+            <wp:effectExtent l="0" t="0" r="6350" b="0"/>
             <wp:docPr id="10" name="그림 10"/>
             <wp:cNvGraphicFramePr>
               <a:graphicFrameLocks xmlns:a="http://schemas.openxmlformats.org/drawingml/2006/main" noChangeAspect="1"/>
@@ -2971,7 +2984,7 @@
                   <pic:spPr>
                     <a:xfrm>
                       <a:off x="0" y="0"/>
-                      <a:ext cx="5737096" cy="8379649"/>
+                      <a:ext cx="6016020" cy="8374103"/>
                     </a:xfrm>
                     <a:prstGeom prst="rect">
                       <a:avLst/>
@@ -2982,6 +2995,25 @@
             </a:graphic>
           </wp:inline>
         </w:drawing>
+      </w:r>
+    </w:p>
+    <w:p>
+      <w:pPr>
+        <w:widowControl/>
+        <w:wordWrap/>
+        <w:autoSpaceDE/>
+        <w:autoSpaceDN/>
+        <w:spacing w:after="200" w:line="276" w:lineRule="auto"/>
+        <w:rPr>
+          <w:rFonts w:hint="eastAsia"/>
+          <w:noProof/>
+        </w:rPr>
+      </w:pPr>
+      <w:r>
+        <w:rPr>
+          <w:noProof/>
+        </w:rPr>
+        <w:br w:type="page"/>
       </w:r>
     </w:p>
     <w:p>
@@ -3830,7 +3862,7 @@
     </w:p>
     <w:sectPr>
       <w:pgSz w:w="11906" w:h="16838"/>
-      <w:pgMar w:top="1701" w:right="1440" w:bottom="1440" w:left="1440" w:header="851" w:footer="992" w:gutter="0"/>
+      <w:pgMar w:top="1440" w:right="1080" w:bottom="1440" w:left="1080" w:header="851" w:footer="992" w:gutter="0"/>
       <w:cols w:space="425"/>
       <w:docGrid w:linePitch="360"/>
     </w:sectPr>

</xml_diff>